<commit_message>
Diagrama de caso de uso concluído
</commit_message>
<xml_diff>
--- a/MetAgDev/diagrama de caso de uso.docx
+++ b/MetAgDev/diagrama de caso de uso.docx
@@ -821,9 +821,782 @@
           <w:b/>
         </w:rPr>
       </w:pPr>
+      <w:r>
+        <w:t xml:space="preserve">O usuário é redirecionado para </w:t>
+      </w:r>
+      <w:proofErr w:type="gramStart"/>
+      <w:r>
+        <w:t>a pagina</w:t>
+      </w:r>
+      <w:proofErr w:type="gramEnd"/>
+      <w:r>
+        <w:t xml:space="preserve"> de </w:t>
+      </w:r>
+      <w:proofErr w:type="spellStart"/>
+      <w:r>
+        <w:t>login</w:t>
+      </w:r>
+      <w:proofErr w:type="spellEnd"/>
+      <w:r>
+        <w:t xml:space="preserve"> que tem os campos “</w:t>
+      </w:r>
+      <w:proofErr w:type="spellStart"/>
+      <w:r>
+        <w:t>email</w:t>
+      </w:r>
+      <w:proofErr w:type="spellEnd"/>
+      <w:r>
+        <w:t>” e “senha”</w:t>
+      </w:r>
+    </w:p>
+    <w:p>
+      <w:pPr>
+        <w:pStyle w:val="PargrafodaLista"/>
+        <w:numPr>
+          <w:ilvl w:val="0"/>
+          <w:numId w:val="7"/>
+        </w:numPr>
+        <w:rPr>
+          <w:b/>
+        </w:rPr>
+      </w:pPr>
+      <w:r>
+        <w:t xml:space="preserve">O site avisa que o </w:t>
+      </w:r>
+      <w:proofErr w:type="spellStart"/>
+      <w:r>
+        <w:t>email</w:t>
+      </w:r>
+      <w:proofErr w:type="spellEnd"/>
+      <w:r>
+        <w:t xml:space="preserve"> é inválido.</w:t>
+      </w:r>
+    </w:p>
+    <w:p>
+      <w:pPr>
+        <w:pStyle w:val="PargrafodaLista"/>
+      </w:pPr>
+    </w:p>
+    <w:p>
+      <w:pPr>
+        <w:pStyle w:val="PargrafodaLista"/>
+      </w:pPr>
+    </w:p>
+    <w:p>
+      <w:pPr>
+        <w:pStyle w:val="PargrafodaLista"/>
+        <w:ind w:left="0"/>
+      </w:pPr>
+    </w:p>
+    <w:p>
+      <w:pPr>
+        <w:pStyle w:val="PargrafodaLista"/>
+        <w:ind w:left="0"/>
+        <w:rPr>
+          <w:b/>
+          <w:bCs/>
+        </w:rPr>
+      </w:pPr>
+      <w:r>
+        <w:rPr>
+          <w:b/>
+          <w:bCs/>
+        </w:rPr>
+        <w:lastRenderedPageBreak/>
+        <w:t>Especificação funcional do Caso de Uso</w:t>
+      </w:r>
+    </w:p>
+    <w:p>
+      <w:pPr>
+        <w:pStyle w:val="PargrafodaLista"/>
+        <w:ind w:left="0"/>
+        <w:rPr>
+          <w:b/>
+        </w:rPr>
+      </w:pPr>
+    </w:p>
+    <w:p>
+      <w:pPr>
+        <w:pStyle w:val="PargrafodaLista"/>
+        <w:ind w:left="0"/>
+      </w:pPr>
+      <w:r>
+        <w:t>Nome: Cadastrar</w:t>
+      </w:r>
+    </w:p>
+    <w:p>
+      <w:pPr>
+        <w:pStyle w:val="PargrafodaLista"/>
+        <w:ind w:left="0"/>
+      </w:pPr>
+      <w:r>
+        <w:t>Objetivo: Permite ao usuário fazer o cadastro no site</w:t>
+      </w:r>
+    </w:p>
+    <w:p>
+      <w:pPr>
+        <w:pStyle w:val="PargrafodaLista"/>
+        <w:ind w:left="0"/>
+      </w:pPr>
+      <w:r>
+        <w:t>Ator: Usuário</w:t>
+      </w:r>
+    </w:p>
+    <w:p>
+      <w:pPr>
+        <w:pStyle w:val="PargrafodaLista"/>
+        <w:ind w:left="0"/>
+      </w:pPr>
+    </w:p>
+    <w:p>
+      <w:pPr>
+        <w:rPr>
+          <w:b/>
+          <w:bCs/>
+        </w:rPr>
+      </w:pPr>
+      <w:r>
+        <w:rPr>
+          <w:b/>
+          <w:bCs/>
+        </w:rPr>
+        <w:t>Cenário principal:</w:t>
+      </w:r>
+    </w:p>
+    <w:p>
+      <w:pPr>
+        <w:pStyle w:val="PargrafodaLista"/>
+        <w:numPr>
+          <w:ilvl w:val="0"/>
+          <w:numId w:val="8"/>
+        </w:numPr>
+      </w:pPr>
+      <w:proofErr w:type="gramStart"/>
+      <w:r>
+        <w:t>A pagina</w:t>
+      </w:r>
+      <w:proofErr w:type="gramEnd"/>
+      <w:r>
+        <w:t xml:space="preserve"> inicial do site contém as seguintes informações:</w:t>
+      </w:r>
+    </w:p>
+    <w:p>
+      <w:pPr>
+        <w:pStyle w:val="PargrafodaLista"/>
+        <w:numPr>
+          <w:ilvl w:val="1"/>
+          <w:numId w:val="8"/>
+        </w:numPr>
+      </w:pPr>
+      <w:r>
+        <w:t xml:space="preserve">Botão Hotéis (com </w:t>
+      </w:r>
+      <w:proofErr w:type="spellStart"/>
+      <w:r>
+        <w:t>hover</w:t>
+      </w:r>
+      <w:proofErr w:type="spellEnd"/>
+      <w:r>
+        <w:t xml:space="preserve"> que mostra as categorias: Principais, litorâneos, mais baratos</w:t>
+      </w:r>
+      <w:proofErr w:type="gramStart"/>
+      <w:r>
+        <w:t>)</w:t>
+      </w:r>
+      <w:proofErr w:type="gramEnd"/>
+    </w:p>
+    <w:p>
+      <w:pPr>
+        <w:pStyle w:val="PargrafodaLista"/>
+        <w:numPr>
+          <w:ilvl w:val="1"/>
+          <w:numId w:val="8"/>
+        </w:numPr>
+      </w:pPr>
+      <w:r>
+        <w:t>Botão Ofertas</w:t>
+      </w:r>
+    </w:p>
+    <w:p>
+      <w:pPr>
+        <w:pStyle w:val="PargrafodaLista"/>
+        <w:numPr>
+          <w:ilvl w:val="1"/>
+          <w:numId w:val="8"/>
+        </w:numPr>
+      </w:pPr>
+      <w:r>
+        <w:t xml:space="preserve">Botão Cidades (com </w:t>
+      </w:r>
+      <w:proofErr w:type="spellStart"/>
+      <w:r>
+        <w:t>hover</w:t>
+      </w:r>
+      <w:proofErr w:type="spellEnd"/>
+      <w:r>
+        <w:t xml:space="preserve"> que mostra as seguintes cidades: São Paulo, Campinas, Sorocaba, Porto Alegre, Osório, Gramado, Rio de Janeiro, Niterói, Nova Friburgo</w:t>
+      </w:r>
+      <w:proofErr w:type="gramStart"/>
+      <w:r>
+        <w:t>)</w:t>
+      </w:r>
+      <w:proofErr w:type="gramEnd"/>
+    </w:p>
+    <w:p>
+      <w:pPr>
+        <w:pStyle w:val="PargrafodaLista"/>
+        <w:numPr>
+          <w:ilvl w:val="1"/>
+          <w:numId w:val="8"/>
+        </w:numPr>
+      </w:pPr>
+      <w:r>
+        <w:t xml:space="preserve"> Botão Contato</w:t>
+      </w:r>
+    </w:p>
+    <w:p>
+      <w:pPr>
+        <w:pStyle w:val="PargrafodaLista"/>
+        <w:numPr>
+          <w:ilvl w:val="1"/>
+          <w:numId w:val="8"/>
+        </w:numPr>
+      </w:pPr>
+      <w:r>
+        <w:t>Botão Cadastra-se</w:t>
+      </w:r>
+    </w:p>
+    <w:p>
+      <w:pPr>
+        <w:pStyle w:val="PargrafodaLista"/>
+        <w:numPr>
+          <w:ilvl w:val="1"/>
+          <w:numId w:val="8"/>
+        </w:numPr>
+      </w:pPr>
+      <w:r>
+        <w:t xml:space="preserve"> Botão </w:t>
+      </w:r>
+      <w:proofErr w:type="spellStart"/>
+      <w:r>
+        <w:t>Login</w:t>
+      </w:r>
+      <w:proofErr w:type="spellEnd"/>
+    </w:p>
+    <w:p>
+      <w:pPr>
+        <w:pStyle w:val="PargrafodaLista"/>
+        <w:numPr>
+          <w:ilvl w:val="1"/>
+          <w:numId w:val="8"/>
+        </w:numPr>
+      </w:pPr>
+      <w:r>
+        <w:t>Botão Carrinho</w:t>
+      </w:r>
+    </w:p>
+    <w:p>
+      <w:pPr>
+        <w:pStyle w:val="PargrafodaLista"/>
+        <w:numPr>
+          <w:ilvl w:val="1"/>
+          <w:numId w:val="8"/>
+        </w:numPr>
+      </w:pPr>
+      <w:r>
+        <w:t>Barra de pesquisa (Campo editável)</w:t>
+      </w:r>
+    </w:p>
+    <w:p>
+      <w:pPr>
+        <w:pStyle w:val="PargrafodaLista"/>
+        <w:numPr>
+          <w:ilvl w:val="1"/>
+          <w:numId w:val="8"/>
+        </w:numPr>
+      </w:pPr>
+      <w:r>
+        <w:t>Botão de pesquisa</w:t>
+      </w:r>
+    </w:p>
+    <w:p>
+      <w:pPr>
+        <w:pStyle w:val="PargrafodaLista"/>
+        <w:numPr>
+          <w:ilvl w:val="1"/>
+          <w:numId w:val="8"/>
+        </w:numPr>
+      </w:pPr>
+      <w:r>
+        <w:t>Categorias para filtro</w:t>
+      </w:r>
+    </w:p>
+    <w:p>
+      <w:pPr>
+        <w:pStyle w:val="PargrafodaLista"/>
+        <w:numPr>
+          <w:ilvl w:val="1"/>
+          <w:numId w:val="8"/>
+        </w:numPr>
+      </w:pPr>
+      <w:r>
+        <w:t>Quatro exemplos de quartos de hotéis disponíveis</w:t>
+      </w:r>
+    </w:p>
+    <w:p>
+      <w:pPr>
+        <w:pStyle w:val="PargrafodaLista"/>
+        <w:numPr>
+          <w:ilvl w:val="0"/>
+          <w:numId w:val="8"/>
+        </w:numPr>
+      </w:pPr>
+      <w:r>
+        <w:t>O usuário seleciona o botão Cadastra-se</w:t>
+      </w:r>
+    </w:p>
+    <w:p>
+      <w:pPr>
+        <w:pStyle w:val="PargrafodaLista"/>
+        <w:numPr>
+          <w:ilvl w:val="0"/>
+          <w:numId w:val="8"/>
+        </w:numPr>
+      </w:pPr>
+      <w:r>
+        <w:t xml:space="preserve">O usuário é redirecionado para </w:t>
+      </w:r>
+      <w:proofErr w:type="gramStart"/>
+      <w:r>
+        <w:t>a pagina</w:t>
+      </w:r>
+      <w:proofErr w:type="gramEnd"/>
+      <w:r>
+        <w:t xml:space="preserve"> de cadastro</w:t>
+      </w:r>
+    </w:p>
+    <w:p>
+      <w:pPr>
+        <w:pStyle w:val="PargrafodaLista"/>
+        <w:numPr>
+          <w:ilvl w:val="0"/>
+          <w:numId w:val="8"/>
+        </w:numPr>
+      </w:pPr>
+      <w:r>
+        <w:t xml:space="preserve">Campos </w:t>
+      </w:r>
+      <w:proofErr w:type="gramStart"/>
+      <w:r>
+        <w:t>editáveis</w:t>
+      </w:r>
+      <w:r>
+        <w:t>(</w:t>
+      </w:r>
+      <w:proofErr w:type="gramEnd"/>
+      <w:r>
+        <w:t xml:space="preserve">Nome completo, </w:t>
+      </w:r>
+      <w:proofErr w:type="spellStart"/>
+      <w:r>
+        <w:t>email</w:t>
+      </w:r>
+      <w:proofErr w:type="spellEnd"/>
+      <w:r>
+        <w:t>, senha, data nascimento)</w:t>
+      </w:r>
+    </w:p>
+    <w:p/>
+    <w:p>
+      <w:pPr>
+        <w:pStyle w:val="PargrafodaLista"/>
+        <w:ind w:left="0"/>
+        <w:rPr>
+          <w:b/>
+        </w:rPr>
+      </w:pPr>
+      <w:r>
+        <w:rPr>
+          <w:b/>
+        </w:rPr>
+        <w:t xml:space="preserve">Cenário alternativo </w:t>
+      </w:r>
+      <w:proofErr w:type="gramStart"/>
+      <w:r>
+        <w:rPr>
+          <w:b/>
+        </w:rPr>
+        <w:t>1</w:t>
+      </w:r>
+      <w:proofErr w:type="gramEnd"/>
+      <w:r>
+        <w:rPr>
+          <w:b/>
+        </w:rPr>
+        <w:t>:</w:t>
+      </w:r>
+    </w:p>
+    <w:p>
+      <w:pPr>
+        <w:pStyle w:val="PargrafodaLista"/>
+        <w:numPr>
+          <w:ilvl w:val="0"/>
+          <w:numId w:val="11"/>
+        </w:numPr>
+      </w:pPr>
+      <w:r>
+        <w:t>O usuário seleciona o botão Cadastra-se</w:t>
+      </w:r>
+    </w:p>
+    <w:p>
+      <w:pPr>
+        <w:pStyle w:val="PargrafodaLista"/>
+        <w:numPr>
+          <w:ilvl w:val="0"/>
+          <w:numId w:val="11"/>
+        </w:numPr>
+      </w:pPr>
+      <w:r>
+        <w:t xml:space="preserve">O usuário é redirecionado para </w:t>
+      </w:r>
+      <w:proofErr w:type="gramStart"/>
+      <w:r>
+        <w:t>a pagina</w:t>
+      </w:r>
+      <w:proofErr w:type="gramEnd"/>
+      <w:r>
+        <w:t xml:space="preserve"> de cadastro</w:t>
+      </w:r>
+    </w:p>
+    <w:p>
+      <w:pPr>
+        <w:pStyle w:val="PargrafodaLista"/>
+        <w:numPr>
+          <w:ilvl w:val="0"/>
+          <w:numId w:val="11"/>
+        </w:numPr>
+      </w:pPr>
+      <w:r>
+        <w:t xml:space="preserve">Campos </w:t>
+      </w:r>
+      <w:proofErr w:type="gramStart"/>
+      <w:r>
+        <w:t>editáveis(</w:t>
+      </w:r>
+      <w:proofErr w:type="gramEnd"/>
+      <w:r>
+        <w:t xml:space="preserve">Nome completo, </w:t>
+      </w:r>
+      <w:proofErr w:type="spellStart"/>
+      <w:r>
+        <w:t>email</w:t>
+      </w:r>
+      <w:proofErr w:type="spellEnd"/>
+      <w:r>
+        <w:t>, senha, data nascimento</w:t>
+      </w:r>
+      <w:r>
+        <w:t>)</w:t>
+      </w:r>
+    </w:p>
+    <w:p>
+      <w:pPr>
+        <w:pStyle w:val="PargrafodaLista"/>
+        <w:numPr>
+          <w:ilvl w:val="0"/>
+          <w:numId w:val="11"/>
+        </w:numPr>
+      </w:pPr>
+      <w:r>
+        <w:t>O site exibe a mensagem “</w:t>
+      </w:r>
+      <w:proofErr w:type="spellStart"/>
+      <w:r>
+        <w:t>Email</w:t>
+      </w:r>
+      <w:proofErr w:type="spellEnd"/>
+      <w:r>
+        <w:t xml:space="preserve"> já está sendo utilizado”</w:t>
+      </w:r>
+    </w:p>
+    <w:p/>
+    <w:p>
+      <w:pPr>
+        <w:pStyle w:val="PargrafodaLista"/>
+        <w:ind w:left="0"/>
+        <w:rPr>
+          <w:b/>
+          <w:bCs/>
+        </w:rPr>
+      </w:pPr>
+      <w:r>
+        <w:rPr>
+          <w:b/>
+          <w:bCs/>
+        </w:rPr>
+        <w:t>Especificação funcional do Caso de Uso</w:t>
+      </w:r>
+    </w:p>
+    <w:p>
+      <w:pPr>
+        <w:pStyle w:val="PargrafodaLista"/>
+        <w:ind w:left="0"/>
+        <w:rPr>
+          <w:b/>
+        </w:rPr>
+      </w:pPr>
+    </w:p>
+    <w:p>
+      <w:pPr>
+        <w:pStyle w:val="PargrafodaLista"/>
+        <w:ind w:left="0"/>
+      </w:pPr>
+      <w:r>
+        <w:t xml:space="preserve">Nome: </w:t>
+      </w:r>
+      <w:r>
+        <w:t>Pesquisar</w:t>
+      </w:r>
+    </w:p>
+    <w:p>
+      <w:pPr>
+        <w:pStyle w:val="PargrafodaLista"/>
+        <w:ind w:left="0"/>
+      </w:pPr>
+      <w:r>
+        <w:t xml:space="preserve">Objetivo: Permite ao usuário </w:t>
+      </w:r>
+      <w:r>
+        <w:t>pesquisar os hotéis e quartos disponíveis</w:t>
+      </w:r>
+    </w:p>
+    <w:p>
+      <w:pPr>
+        <w:pStyle w:val="PargrafodaLista"/>
+        <w:ind w:left="0"/>
+      </w:pPr>
+      <w:r>
+        <w:t>Ator: Usuário</w:t>
+      </w:r>
+    </w:p>
+    <w:p>
+      <w:pPr>
+        <w:pStyle w:val="PargrafodaLista"/>
+        <w:ind w:left="0"/>
+      </w:pPr>
+    </w:p>
+    <w:p>
+      <w:pPr>
+        <w:rPr>
+          <w:b/>
+          <w:bCs/>
+        </w:rPr>
+      </w:pPr>
+      <w:r>
+        <w:rPr>
+          <w:b/>
+          <w:bCs/>
+        </w:rPr>
+        <w:t>Cenário principal:</w:t>
+      </w:r>
+    </w:p>
+    <w:p>
+      <w:pPr>
+        <w:pStyle w:val="PargrafodaLista"/>
+        <w:numPr>
+          <w:ilvl w:val="0"/>
+          <w:numId w:val="12"/>
+        </w:numPr>
+      </w:pPr>
+      <w:r>
+        <w:t>A pagina inicial do site contém as seguintes informações:</w:t>
+      </w:r>
+    </w:p>
+    <w:p>
+      <w:pPr>
+        <w:pStyle w:val="PargrafodaLista"/>
+        <w:numPr>
+          <w:ilvl w:val="1"/>
+          <w:numId w:val="12"/>
+        </w:numPr>
+      </w:pPr>
+      <w:r>
+        <w:lastRenderedPageBreak/>
+        <w:t xml:space="preserve">Botão Hotéis (com </w:t>
+      </w:r>
+      <w:proofErr w:type="spellStart"/>
+      <w:r>
+        <w:t>hover</w:t>
+      </w:r>
+      <w:proofErr w:type="spellEnd"/>
+      <w:r>
+        <w:t xml:space="preserve"> que mostra as categorias: Principais, litorâneos, mais baratos</w:t>
+      </w:r>
+      <w:proofErr w:type="gramStart"/>
+      <w:r>
+        <w:t>)</w:t>
+      </w:r>
+      <w:proofErr w:type="gramEnd"/>
+    </w:p>
+    <w:p>
+      <w:pPr>
+        <w:pStyle w:val="PargrafodaLista"/>
+        <w:numPr>
+          <w:ilvl w:val="1"/>
+          <w:numId w:val="12"/>
+        </w:numPr>
+      </w:pPr>
+      <w:r>
+        <w:t>Botão Ofertas</w:t>
+      </w:r>
+    </w:p>
+    <w:p>
+      <w:pPr>
+        <w:pStyle w:val="PargrafodaLista"/>
+        <w:numPr>
+          <w:ilvl w:val="1"/>
+          <w:numId w:val="12"/>
+        </w:numPr>
+      </w:pPr>
+      <w:r>
+        <w:t xml:space="preserve">Botão Cidades (com </w:t>
+      </w:r>
+      <w:proofErr w:type="spellStart"/>
+      <w:r>
+        <w:t>hover</w:t>
+      </w:r>
+      <w:proofErr w:type="spellEnd"/>
+      <w:r>
+        <w:t xml:space="preserve"> que mostra as seguintes cidades: São Paulo, Campinas, Sorocaba, Porto Alegre, Osório, Gramado, Rio de Janeiro, Niterói, Nova Friburgo</w:t>
+      </w:r>
+      <w:proofErr w:type="gramStart"/>
+      <w:r>
+        <w:t>)</w:t>
+      </w:r>
+      <w:proofErr w:type="gramEnd"/>
+    </w:p>
+    <w:p>
+      <w:pPr>
+        <w:pStyle w:val="PargrafodaLista"/>
+        <w:numPr>
+          <w:ilvl w:val="1"/>
+          <w:numId w:val="12"/>
+        </w:numPr>
+      </w:pPr>
+      <w:r>
+        <w:t xml:space="preserve"> Botão Contato</w:t>
+      </w:r>
+    </w:p>
+    <w:p>
+      <w:pPr>
+        <w:pStyle w:val="PargrafodaLista"/>
+        <w:numPr>
+          <w:ilvl w:val="1"/>
+          <w:numId w:val="12"/>
+        </w:numPr>
+      </w:pPr>
+      <w:r>
+        <w:t>Botão Cadastra-se</w:t>
+      </w:r>
+    </w:p>
+    <w:p>
+      <w:pPr>
+        <w:pStyle w:val="PargrafodaLista"/>
+        <w:numPr>
+          <w:ilvl w:val="1"/>
+          <w:numId w:val="12"/>
+        </w:numPr>
+      </w:pPr>
+      <w:r>
+        <w:t xml:space="preserve"> Botão </w:t>
+      </w:r>
+      <w:proofErr w:type="spellStart"/>
+      <w:r>
+        <w:t>Login</w:t>
+      </w:r>
+      <w:proofErr w:type="spellEnd"/>
+    </w:p>
+    <w:p>
+      <w:pPr>
+        <w:pStyle w:val="PargrafodaLista"/>
+        <w:numPr>
+          <w:ilvl w:val="1"/>
+          <w:numId w:val="12"/>
+        </w:numPr>
+      </w:pPr>
+      <w:r>
+        <w:t>Botão Carrinho</w:t>
+      </w:r>
+    </w:p>
+    <w:p>
+      <w:pPr>
+        <w:pStyle w:val="PargrafodaLista"/>
+        <w:numPr>
+          <w:ilvl w:val="1"/>
+          <w:numId w:val="12"/>
+        </w:numPr>
+      </w:pPr>
+      <w:r>
+        <w:t>Barra de pesquisa (Campo editável)</w:t>
+      </w:r>
+    </w:p>
+    <w:p>
+      <w:pPr>
+        <w:pStyle w:val="PargrafodaLista"/>
+        <w:numPr>
+          <w:ilvl w:val="1"/>
+          <w:numId w:val="12"/>
+        </w:numPr>
+      </w:pPr>
+      <w:r>
+        <w:t>Botão de pesquisa</w:t>
+      </w:r>
+    </w:p>
+    <w:p>
+      <w:pPr>
+        <w:pStyle w:val="PargrafodaLista"/>
+        <w:numPr>
+          <w:ilvl w:val="1"/>
+          <w:numId w:val="12"/>
+        </w:numPr>
+      </w:pPr>
+      <w:r>
+        <w:t>Categorias para filtro</w:t>
+      </w:r>
+    </w:p>
+    <w:p>
+      <w:pPr>
+        <w:pStyle w:val="PargrafodaLista"/>
+        <w:numPr>
+          <w:ilvl w:val="1"/>
+          <w:numId w:val="12"/>
+        </w:numPr>
+      </w:pPr>
+      <w:r>
+        <w:t>Quatro exemplos de quartos de hotéis disponíveis</w:t>
+      </w:r>
+    </w:p>
+    <w:p>
+      <w:pPr>
+        <w:pStyle w:val="PargrafodaLista"/>
+        <w:numPr>
+          <w:ilvl w:val="0"/>
+          <w:numId w:val="12"/>
+        </w:numPr>
+      </w:pPr>
+      <w:r>
+        <w:t>O usuário digita no campo de pesquisa o que ele deseja. É possível pesquisar por categoria, nome de hotel ou classificação</w:t>
+      </w:r>
       <w:bookmarkStart w:id="0" w:name="_GoBack"/>
       <w:bookmarkEnd w:id="0"/>
     </w:p>
+    <w:p>
+      <w:pPr>
+        <w:pStyle w:val="PargrafodaLista"/>
+        <w:ind w:left="0"/>
+      </w:pPr>
+    </w:p>
+    <w:p/>
     <w:sectPr>
       <w:pgSz w:w="11906" w:h="16838"/>
       <w:pgMar w:top="1417" w:right="1701" w:bottom="1417" w:left="1701" w:header="708" w:footer="708" w:gutter="0"/>
@@ -1140,6 +1913,128 @@
     </w:lvl>
   </w:abstractNum>
   <w:abstractNum w:abstractNumId="3">
+    <w:nsid w:val="3CF253E9"/>
+    <w:multiLevelType w:val="multilevel"/>
+    <w:tmpl w:val="0F6C1B50"/>
+    <w:lvl w:ilvl="0">
+      <w:start w:val="1"/>
+      <w:numFmt w:val="decimal"/>
+      <w:lvlText w:val="%1."/>
+      <w:lvlJc w:val="left"/>
+      <w:pPr>
+        <w:ind w:left="720" w:hanging="360"/>
+      </w:pPr>
+      <w:rPr>
+        <w:rFonts w:hint="default"/>
+        <w:b/>
+      </w:rPr>
+    </w:lvl>
+    <w:lvl w:ilvl="1">
+      <w:start w:val="1"/>
+      <w:numFmt w:val="decimal"/>
+      <w:isLgl/>
+      <w:lvlText w:val="%1.%2."/>
+      <w:lvlJc w:val="left"/>
+      <w:pPr>
+        <w:ind w:left="1080" w:hanging="360"/>
+      </w:pPr>
+      <w:rPr>
+        <w:rFonts w:hint="default"/>
+      </w:rPr>
+    </w:lvl>
+    <w:lvl w:ilvl="2">
+      <w:start w:val="1"/>
+      <w:numFmt w:val="decimal"/>
+      <w:isLgl/>
+      <w:lvlText w:val="%1.%2.%3."/>
+      <w:lvlJc w:val="left"/>
+      <w:pPr>
+        <w:ind w:left="1800" w:hanging="720"/>
+      </w:pPr>
+      <w:rPr>
+        <w:rFonts w:hint="default"/>
+      </w:rPr>
+    </w:lvl>
+    <w:lvl w:ilvl="3">
+      <w:start w:val="1"/>
+      <w:numFmt w:val="decimal"/>
+      <w:isLgl/>
+      <w:lvlText w:val="%1.%2.%3.%4."/>
+      <w:lvlJc w:val="left"/>
+      <w:pPr>
+        <w:ind w:left="2160" w:hanging="720"/>
+      </w:pPr>
+      <w:rPr>
+        <w:rFonts w:hint="default"/>
+      </w:rPr>
+    </w:lvl>
+    <w:lvl w:ilvl="4">
+      <w:start w:val="1"/>
+      <w:numFmt w:val="decimal"/>
+      <w:isLgl/>
+      <w:lvlText w:val="%1.%2.%3.%4.%5."/>
+      <w:lvlJc w:val="left"/>
+      <w:pPr>
+        <w:ind w:left="2880" w:hanging="1080"/>
+      </w:pPr>
+      <w:rPr>
+        <w:rFonts w:hint="default"/>
+      </w:rPr>
+    </w:lvl>
+    <w:lvl w:ilvl="5">
+      <w:start w:val="1"/>
+      <w:numFmt w:val="decimal"/>
+      <w:isLgl/>
+      <w:lvlText w:val="%1.%2.%3.%4.%5.%6."/>
+      <w:lvlJc w:val="left"/>
+      <w:pPr>
+        <w:ind w:left="3240" w:hanging="1080"/>
+      </w:pPr>
+      <w:rPr>
+        <w:rFonts w:hint="default"/>
+      </w:rPr>
+    </w:lvl>
+    <w:lvl w:ilvl="6">
+      <w:start w:val="1"/>
+      <w:numFmt w:val="decimal"/>
+      <w:isLgl/>
+      <w:lvlText w:val="%1.%2.%3.%4.%5.%6.%7."/>
+      <w:lvlJc w:val="left"/>
+      <w:pPr>
+        <w:ind w:left="3960" w:hanging="1440"/>
+      </w:pPr>
+      <w:rPr>
+        <w:rFonts w:hint="default"/>
+      </w:rPr>
+    </w:lvl>
+    <w:lvl w:ilvl="7">
+      <w:start w:val="1"/>
+      <w:numFmt w:val="decimal"/>
+      <w:isLgl/>
+      <w:lvlText w:val="%1.%2.%3.%4.%5.%6.%7.%8."/>
+      <w:lvlJc w:val="left"/>
+      <w:pPr>
+        <w:ind w:left="4320" w:hanging="1440"/>
+      </w:pPr>
+      <w:rPr>
+        <w:rFonts w:hint="default"/>
+      </w:rPr>
+    </w:lvl>
+    <w:lvl w:ilvl="8">
+      <w:start w:val="1"/>
+      <w:numFmt w:val="decimal"/>
+      <w:isLgl/>
+      <w:lvlText w:val="%1.%2.%3.%4.%5.%6.%7.%8.%9."/>
+      <w:lvlJc w:val="left"/>
+      <w:pPr>
+        <w:ind w:left="5040" w:hanging="1800"/>
+      </w:pPr>
+      <w:rPr>
+        <w:rFonts w:hint="default"/>
+      </w:rPr>
+    </w:lvl>
+  </w:abstractNum>
+  <w:abstractNum w:abstractNumId="4">
     <w:nsid w:val="598C23A6"/>
     <w:multiLevelType w:val="multilevel"/>
     <w:tmpl w:val="0F6C1B50"/>
@@ -1261,7 +2156,218 @@
       </w:rPr>
     </w:lvl>
   </w:abstractNum>
-  <w:abstractNum w:abstractNumId="4">
+  <w:abstractNum w:abstractNumId="5">
+    <w:nsid w:val="5FAB77B9"/>
+    <w:multiLevelType w:val="multilevel"/>
+    <w:tmpl w:val="0F6C1B50"/>
+    <w:lvl w:ilvl="0">
+      <w:start w:val="1"/>
+      <w:numFmt w:val="decimal"/>
+      <w:lvlText w:val="%1."/>
+      <w:lvlJc w:val="left"/>
+      <w:pPr>
+        <w:ind w:left="720" w:hanging="360"/>
+      </w:pPr>
+      <w:rPr>
+        <w:rFonts w:hint="default"/>
+        <w:b/>
+      </w:rPr>
+    </w:lvl>
+    <w:lvl w:ilvl="1">
+      <w:start w:val="1"/>
+      <w:numFmt w:val="decimal"/>
+      <w:isLgl/>
+      <w:lvlText w:val="%1.%2."/>
+      <w:lvlJc w:val="left"/>
+      <w:pPr>
+        <w:ind w:left="1080" w:hanging="360"/>
+      </w:pPr>
+      <w:rPr>
+        <w:rFonts w:hint="default"/>
+      </w:rPr>
+    </w:lvl>
+    <w:lvl w:ilvl="2">
+      <w:start w:val="1"/>
+      <w:numFmt w:val="decimal"/>
+      <w:isLgl/>
+      <w:lvlText w:val="%1.%2.%3."/>
+      <w:lvlJc w:val="left"/>
+      <w:pPr>
+        <w:ind w:left="1800" w:hanging="720"/>
+      </w:pPr>
+      <w:rPr>
+        <w:rFonts w:hint="default"/>
+      </w:rPr>
+    </w:lvl>
+    <w:lvl w:ilvl="3">
+      <w:start w:val="1"/>
+      <w:numFmt w:val="decimal"/>
+      <w:isLgl/>
+      <w:lvlText w:val="%1.%2.%3.%4."/>
+      <w:lvlJc w:val="left"/>
+      <w:pPr>
+        <w:ind w:left="2160" w:hanging="720"/>
+      </w:pPr>
+      <w:rPr>
+        <w:rFonts w:hint="default"/>
+      </w:rPr>
+    </w:lvl>
+    <w:lvl w:ilvl="4">
+      <w:start w:val="1"/>
+      <w:numFmt w:val="decimal"/>
+      <w:isLgl/>
+      <w:lvlText w:val="%1.%2.%3.%4.%5."/>
+      <w:lvlJc w:val="left"/>
+      <w:pPr>
+        <w:ind w:left="2880" w:hanging="1080"/>
+      </w:pPr>
+      <w:rPr>
+        <w:rFonts w:hint="default"/>
+      </w:rPr>
+    </w:lvl>
+    <w:lvl w:ilvl="5">
+      <w:start w:val="1"/>
+      <w:numFmt w:val="decimal"/>
+      <w:isLgl/>
+      <w:lvlText w:val="%1.%2.%3.%4.%5.%6."/>
+      <w:lvlJc w:val="left"/>
+      <w:pPr>
+        <w:ind w:left="3240" w:hanging="1080"/>
+      </w:pPr>
+      <w:rPr>
+        <w:rFonts w:hint="default"/>
+      </w:rPr>
+    </w:lvl>
+    <w:lvl w:ilvl="6">
+      <w:start w:val="1"/>
+      <w:numFmt w:val="decimal"/>
+      <w:isLgl/>
+      <w:lvlText w:val="%1.%2.%3.%4.%5.%6.%7."/>
+      <w:lvlJc w:val="left"/>
+      <w:pPr>
+        <w:ind w:left="3960" w:hanging="1440"/>
+      </w:pPr>
+      <w:rPr>
+        <w:rFonts w:hint="default"/>
+      </w:rPr>
+    </w:lvl>
+    <w:lvl w:ilvl="7">
+      <w:start w:val="1"/>
+      <w:numFmt w:val="decimal"/>
+      <w:isLgl/>
+      <w:lvlText w:val="%1.%2.%3.%4.%5.%6.%7.%8."/>
+      <w:lvlJc w:val="left"/>
+      <w:pPr>
+        <w:ind w:left="4320" w:hanging="1440"/>
+      </w:pPr>
+      <w:rPr>
+        <w:rFonts w:hint="default"/>
+      </w:rPr>
+    </w:lvl>
+    <w:lvl w:ilvl="8">
+      <w:start w:val="1"/>
+      <w:numFmt w:val="decimal"/>
+      <w:isLgl/>
+      <w:lvlText w:val="%1.%2.%3.%4.%5.%6.%7.%8.%9."/>
+      <w:lvlJc w:val="left"/>
+      <w:pPr>
+        <w:ind w:left="5040" w:hanging="1800"/>
+      </w:pPr>
+      <w:rPr>
+        <w:rFonts w:hint="default"/>
+      </w:rPr>
+    </w:lvl>
+  </w:abstractNum>
+  <w:abstractNum w:abstractNumId="6">
+    <w:nsid w:val="62F408A6"/>
+    <w:multiLevelType w:val="hybridMultilevel"/>
+    <w:tmpl w:val="33E2AE52"/>
+    <w:lvl w:ilvl="0" w:tplc="0416000F">
+      <w:start w:val="1"/>
+      <w:numFmt w:val="decimal"/>
+      <w:lvlText w:val="%1."/>
+      <w:lvlJc w:val="left"/>
+      <w:pPr>
+        <w:ind w:left="720" w:hanging="360"/>
+      </w:pPr>
+      <w:rPr>
+        <w:rFonts w:hint="default"/>
+      </w:rPr>
+    </w:lvl>
+    <w:lvl w:ilvl="1" w:tplc="04160019" w:tentative="1">
+      <w:start w:val="1"/>
+      <w:numFmt w:val="lowerLetter"/>
+      <w:lvlText w:val="%2."/>
+      <w:lvlJc w:val="left"/>
+      <w:pPr>
+        <w:ind w:left="1440" w:hanging="360"/>
+      </w:pPr>
+    </w:lvl>
+    <w:lvl w:ilvl="2" w:tplc="0416001B" w:tentative="1">
+      <w:start w:val="1"/>
+      <w:numFmt w:val="lowerRoman"/>
+      <w:lvlText w:val="%3."/>
+      <w:lvlJc w:val="right"/>
+      <w:pPr>
+        <w:ind w:left="2160" w:hanging="180"/>
+      </w:pPr>
+    </w:lvl>
+    <w:lvl w:ilvl="3" w:tplc="0416000F" w:tentative="1">
+      <w:start w:val="1"/>
+      <w:numFmt w:val="decimal"/>
+      <w:lvlText w:val="%4."/>
+      <w:lvlJc w:val="left"/>
+      <w:pPr>
+        <w:ind w:left="2880" w:hanging="360"/>
+      </w:pPr>
+    </w:lvl>
+    <w:lvl w:ilvl="4" w:tplc="04160019" w:tentative="1">
+      <w:start w:val="1"/>
+      <w:numFmt w:val="lowerLetter"/>
+      <w:lvlText w:val="%5."/>
+      <w:lvlJc w:val="left"/>
+      <w:pPr>
+        <w:ind w:left="3600" w:hanging="360"/>
+      </w:pPr>
+    </w:lvl>
+    <w:lvl w:ilvl="5" w:tplc="0416001B" w:tentative="1">
+      <w:start w:val="1"/>
+      <w:numFmt w:val="lowerRoman"/>
+      <w:lvlText w:val="%6."/>
+      <w:lvlJc w:val="right"/>
+      <w:pPr>
+        <w:ind w:left="4320" w:hanging="180"/>
+      </w:pPr>
+    </w:lvl>
+    <w:lvl w:ilvl="6" w:tplc="0416000F" w:tentative="1">
+      <w:start w:val="1"/>
+      <w:numFmt w:val="decimal"/>
+      <w:lvlText w:val="%7."/>
+      <w:lvlJc w:val="left"/>
+      <w:pPr>
+        <w:ind w:left="5040" w:hanging="360"/>
+      </w:pPr>
+    </w:lvl>
+    <w:lvl w:ilvl="7" w:tplc="04160019" w:tentative="1">
+      <w:start w:val="1"/>
+      <w:numFmt w:val="lowerLetter"/>
+      <w:lvlText w:val="%8."/>
+      <w:lvlJc w:val="left"/>
+      <w:pPr>
+        <w:ind w:left="5760" w:hanging="360"/>
+      </w:pPr>
+    </w:lvl>
+    <w:lvl w:ilvl="8" w:tplc="0416001B" w:tentative="1">
+      <w:start w:val="1"/>
+      <w:numFmt w:val="lowerRoman"/>
+      <w:lvlText w:val="%9."/>
+      <w:lvlJc w:val="right"/>
+      <w:pPr>
+        <w:ind w:left="6480" w:hanging="180"/>
+      </w:pPr>
+    </w:lvl>
+  </w:abstractNum>
+  <w:abstractNum w:abstractNumId="7">
     <w:nsid w:val="76003229"/>
     <w:multiLevelType w:val="multilevel"/>
     <w:tmpl w:val="2884C222"/>
@@ -1374,7 +2480,129 @@
       </w:rPr>
     </w:lvl>
   </w:abstractNum>
-  <w:abstractNum w:abstractNumId="5">
+  <w:abstractNum w:abstractNumId="8">
+    <w:nsid w:val="763236AF"/>
+    <w:multiLevelType w:val="multilevel"/>
+    <w:tmpl w:val="0F6C1B50"/>
+    <w:lvl w:ilvl="0">
+      <w:start w:val="1"/>
+      <w:numFmt w:val="decimal"/>
+      <w:lvlText w:val="%1."/>
+      <w:lvlJc w:val="left"/>
+      <w:pPr>
+        <w:ind w:left="720" w:hanging="360"/>
+      </w:pPr>
+      <w:rPr>
+        <w:rFonts w:hint="default"/>
+        <w:b/>
+      </w:rPr>
+    </w:lvl>
+    <w:lvl w:ilvl="1">
+      <w:start w:val="1"/>
+      <w:numFmt w:val="decimal"/>
+      <w:isLgl/>
+      <w:lvlText w:val="%1.%2."/>
+      <w:lvlJc w:val="left"/>
+      <w:pPr>
+        <w:ind w:left="1080" w:hanging="360"/>
+      </w:pPr>
+      <w:rPr>
+        <w:rFonts w:hint="default"/>
+      </w:rPr>
+    </w:lvl>
+    <w:lvl w:ilvl="2">
+      <w:start w:val="1"/>
+      <w:numFmt w:val="decimal"/>
+      <w:isLgl/>
+      <w:lvlText w:val="%1.%2.%3."/>
+      <w:lvlJc w:val="left"/>
+      <w:pPr>
+        <w:ind w:left="1800" w:hanging="720"/>
+      </w:pPr>
+      <w:rPr>
+        <w:rFonts w:hint="default"/>
+      </w:rPr>
+    </w:lvl>
+    <w:lvl w:ilvl="3">
+      <w:start w:val="1"/>
+      <w:numFmt w:val="decimal"/>
+      <w:isLgl/>
+      <w:lvlText w:val="%1.%2.%3.%4."/>
+      <w:lvlJc w:val="left"/>
+      <w:pPr>
+        <w:ind w:left="2160" w:hanging="720"/>
+      </w:pPr>
+      <w:rPr>
+        <w:rFonts w:hint="default"/>
+      </w:rPr>
+    </w:lvl>
+    <w:lvl w:ilvl="4">
+      <w:start w:val="1"/>
+      <w:numFmt w:val="decimal"/>
+      <w:isLgl/>
+      <w:lvlText w:val="%1.%2.%3.%4.%5."/>
+      <w:lvlJc w:val="left"/>
+      <w:pPr>
+        <w:ind w:left="2880" w:hanging="1080"/>
+      </w:pPr>
+      <w:rPr>
+        <w:rFonts w:hint="default"/>
+      </w:rPr>
+    </w:lvl>
+    <w:lvl w:ilvl="5">
+      <w:start w:val="1"/>
+      <w:numFmt w:val="decimal"/>
+      <w:isLgl/>
+      <w:lvlText w:val="%1.%2.%3.%4.%5.%6."/>
+      <w:lvlJc w:val="left"/>
+      <w:pPr>
+        <w:ind w:left="3240" w:hanging="1080"/>
+      </w:pPr>
+      <w:rPr>
+        <w:rFonts w:hint="default"/>
+      </w:rPr>
+    </w:lvl>
+    <w:lvl w:ilvl="6">
+      <w:start w:val="1"/>
+      <w:numFmt w:val="decimal"/>
+      <w:isLgl/>
+      <w:lvlText w:val="%1.%2.%3.%4.%5.%6.%7."/>
+      <w:lvlJc w:val="left"/>
+      <w:pPr>
+        <w:ind w:left="3960" w:hanging="1440"/>
+      </w:pPr>
+      <w:rPr>
+        <w:rFonts w:hint="default"/>
+      </w:rPr>
+    </w:lvl>
+    <w:lvl w:ilvl="7">
+      <w:start w:val="1"/>
+      <w:numFmt w:val="decimal"/>
+      <w:isLgl/>
+      <w:lvlText w:val="%1.%2.%3.%4.%5.%6.%7.%8."/>
+      <w:lvlJc w:val="left"/>
+      <w:pPr>
+        <w:ind w:left="4320" w:hanging="1440"/>
+      </w:pPr>
+      <w:rPr>
+        <w:rFonts w:hint="default"/>
+      </w:rPr>
+    </w:lvl>
+    <w:lvl w:ilvl="8">
+      <w:start w:val="1"/>
+      <w:numFmt w:val="decimal"/>
+      <w:isLgl/>
+      <w:lvlText w:val="%1.%2.%3.%4.%5.%6.%7.%8.%9."/>
+      <w:lvlJc w:val="left"/>
+      <w:pPr>
+        <w:ind w:left="5040" w:hanging="1800"/>
+      </w:pPr>
+      <w:rPr>
+        <w:rFonts w:hint="default"/>
+      </w:rPr>
+    </w:lvl>
+  </w:abstractNum>
+  <w:abstractNum w:abstractNumId="9">
     <w:nsid w:val="7D9C1C69"/>
     <w:multiLevelType w:val="hybridMultilevel"/>
     <w:tmpl w:val="9B4ADA78"/>
@@ -1463,7 +2691,7 @@
       </w:pPr>
     </w:lvl>
   </w:abstractNum>
-  <w:abstractNum w:abstractNumId="6">
+  <w:abstractNum w:abstractNumId="10">
     <w:nsid w:val="7DE04DB0"/>
     <w:multiLevelType w:val="hybridMultilevel"/>
     <w:tmpl w:val="4044EE80"/>
@@ -1552,26 +2780,130 @@
       </w:pPr>
     </w:lvl>
   </w:abstractNum>
+  <w:abstractNum w:abstractNumId="11">
+    <w:nsid w:val="7FA37530"/>
+    <w:multiLevelType w:val="hybridMultilevel"/>
+    <w:tmpl w:val="3580ED08"/>
+    <w:lvl w:ilvl="0" w:tplc="E6E6855A">
+      <w:start w:val="1"/>
+      <w:numFmt w:val="decimal"/>
+      <w:lvlText w:val="%1."/>
+      <w:lvlJc w:val="left"/>
+      <w:pPr>
+        <w:ind w:left="1080" w:hanging="360"/>
+      </w:pPr>
+      <w:rPr>
+        <w:rFonts w:hint="default"/>
+      </w:rPr>
+    </w:lvl>
+    <w:lvl w:ilvl="1" w:tplc="04160019" w:tentative="1">
+      <w:start w:val="1"/>
+      <w:numFmt w:val="lowerLetter"/>
+      <w:lvlText w:val="%2."/>
+      <w:lvlJc w:val="left"/>
+      <w:pPr>
+        <w:ind w:left="1800" w:hanging="360"/>
+      </w:pPr>
+    </w:lvl>
+    <w:lvl w:ilvl="2" w:tplc="0416001B" w:tentative="1">
+      <w:start w:val="1"/>
+      <w:numFmt w:val="lowerRoman"/>
+      <w:lvlText w:val="%3."/>
+      <w:lvlJc w:val="right"/>
+      <w:pPr>
+        <w:ind w:left="2520" w:hanging="180"/>
+      </w:pPr>
+    </w:lvl>
+    <w:lvl w:ilvl="3" w:tplc="0416000F" w:tentative="1">
+      <w:start w:val="1"/>
+      <w:numFmt w:val="decimal"/>
+      <w:lvlText w:val="%4."/>
+      <w:lvlJc w:val="left"/>
+      <w:pPr>
+        <w:ind w:left="3240" w:hanging="360"/>
+      </w:pPr>
+    </w:lvl>
+    <w:lvl w:ilvl="4" w:tplc="04160019" w:tentative="1">
+      <w:start w:val="1"/>
+      <w:numFmt w:val="lowerLetter"/>
+      <w:lvlText w:val="%5."/>
+      <w:lvlJc w:val="left"/>
+      <w:pPr>
+        <w:ind w:left="3960" w:hanging="360"/>
+      </w:pPr>
+    </w:lvl>
+    <w:lvl w:ilvl="5" w:tplc="0416001B" w:tentative="1">
+      <w:start w:val="1"/>
+      <w:numFmt w:val="lowerRoman"/>
+      <w:lvlText w:val="%6."/>
+      <w:lvlJc w:val="right"/>
+      <w:pPr>
+        <w:ind w:left="4680" w:hanging="180"/>
+      </w:pPr>
+    </w:lvl>
+    <w:lvl w:ilvl="6" w:tplc="0416000F" w:tentative="1">
+      <w:start w:val="1"/>
+      <w:numFmt w:val="decimal"/>
+      <w:lvlText w:val="%7."/>
+      <w:lvlJc w:val="left"/>
+      <w:pPr>
+        <w:ind w:left="5400" w:hanging="360"/>
+      </w:pPr>
+    </w:lvl>
+    <w:lvl w:ilvl="7" w:tplc="04160019" w:tentative="1">
+      <w:start w:val="1"/>
+      <w:numFmt w:val="lowerLetter"/>
+      <w:lvlText w:val="%8."/>
+      <w:lvlJc w:val="left"/>
+      <w:pPr>
+        <w:ind w:left="6120" w:hanging="360"/>
+      </w:pPr>
+    </w:lvl>
+    <w:lvl w:ilvl="8" w:tplc="0416001B" w:tentative="1">
+      <w:start w:val="1"/>
+      <w:numFmt w:val="lowerRoman"/>
+      <w:lvlText w:val="%9."/>
+      <w:lvlJc w:val="right"/>
+      <w:pPr>
+        <w:ind w:left="6840" w:hanging="180"/>
+      </w:pPr>
+    </w:lvl>
+  </w:abstractNum>
   <w:num w:numId="1">
-    <w:abstractNumId w:val="3"/>
+    <w:abstractNumId w:val="4"/>
   </w:num>
   <w:num w:numId="2">
     <w:abstractNumId w:val="0"/>
   </w:num>
   <w:num w:numId="3">
-    <w:abstractNumId w:val="5"/>
+    <w:abstractNumId w:val="9"/>
   </w:num>
   <w:num w:numId="4">
     <w:abstractNumId w:val="2"/>
   </w:num>
   <w:num w:numId="5">
-    <w:abstractNumId w:val="4"/>
+    <w:abstractNumId w:val="7"/>
   </w:num>
   <w:num w:numId="6">
     <w:abstractNumId w:val="1"/>
   </w:num>
   <w:num w:numId="7">
+    <w:abstractNumId w:val="10"/>
+  </w:num>
+  <w:num w:numId="8">
+    <w:abstractNumId w:val="5"/>
+  </w:num>
+  <w:num w:numId="9">
     <w:abstractNumId w:val="6"/>
+  </w:num>
+  <w:num w:numId="10">
+    <w:abstractNumId w:val="11"/>
+  </w:num>
+  <w:num w:numId="11">
+    <w:abstractNumId w:val="3"/>
+  </w:num>
+  <w:num w:numId="12">
+    <w:abstractNumId w:val="8"/>
   </w:num>
 </w:numbering>
 </file>

</xml_diff>